<commit_message>
SRS file v2 added
</commit_message>
<xml_diff>
--- a/SRS/temp_Product Functions1.docx
+++ b/SRS/temp_Product Functions1.docx
@@ -2340,6 +2340,24 @@
       <w:r>
         <w:t xml:space="preserve"> at the top</w:t>
       </w:r>
+      <w:r>
+        <w:t xml:space="preserve"> pane </w:t>
+      </w:r>
+      <w:r>
+        <w:t>(</w:t>
+      </w:r>
+      <w:r>
+        <w:t>refer to</w:t>
+      </w:r>
+      <w:r>
+        <w:t xml:space="preserve"> </w:t>
+      </w:r>
+      <w:r>
+        <w:t xml:space="preserve">next chapter section 4.2 </w:t>
+      </w:r>
+      <w:r>
+        <w:t>Visibility (User Screens) )</w:t>
+      </w:r>
     </w:p>
     <w:p>
       <w:pPr>
@@ -2573,8 +2591,6 @@
         <w:tab/>
         <w:t>4.3.2 Allow him to re-enter new and confirm password</w:t>
       </w:r>
-      <w:bookmarkStart w:id="0" w:name="_GoBack"/>
-      <w:bookmarkEnd w:id="0"/>
       <w:r>
         <w:br/>
         <w:t xml:space="preserve"> </w:t>
@@ -2748,7 +2764,28 @@
         <w:t xml:space="preserve"> functionality from </w:t>
       </w:r>
       <w:r>
-        <w:t xml:space="preserve">Activity Stream </w:t>
+        <w:t>Activity Stream</w:t>
+      </w:r>
+      <w:r>
+        <w:t xml:space="preserve"> (</w:t>
+      </w:r>
+      <w:r>
+        <w:t>refer to</w:t>
+      </w:r>
+      <w:r>
+        <w:t xml:space="preserve"> </w:t>
+      </w:r>
+      <w:r>
+        <w:t xml:space="preserve">next chapter section 4.2 </w:t>
+      </w:r>
+      <w:r>
+        <w:t>Visibility (User Screens)</w:t>
+      </w:r>
+      <w:r>
+        <w:t>)</w:t>
+      </w:r>
+      <w:r>
+        <w:t xml:space="preserve"> </w:t>
       </w:r>
     </w:p>
     <w:p>
@@ -2778,6 +2815,7 @@
         </w:numPr>
       </w:pPr>
       <w:r>
+        <w:lastRenderedPageBreak/>
         <w:t>User specifies attachments (if necessary)</w:t>
       </w:r>
     </w:p>
@@ -2802,7 +2840,6 @@
         </w:numPr>
       </w:pPr>
       <w:r>
-        <w:lastRenderedPageBreak/>
         <w:t>User posts the message</w:t>
       </w:r>
     </w:p>
@@ -3251,6 +3288,24 @@
       <w:r>
         <w:t xml:space="preserve"> from Activity Stream</w:t>
       </w:r>
+      <w:r>
+        <w:t xml:space="preserve"> (</w:t>
+      </w:r>
+      <w:r>
+        <w:t>refer to</w:t>
+      </w:r>
+      <w:r>
+        <w:t xml:space="preserve"> </w:t>
+      </w:r>
+      <w:r>
+        <w:t xml:space="preserve">next chapter section 4.2 </w:t>
+      </w:r>
+      <w:r>
+        <w:t>Visibility (User Screens)</w:t>
+      </w:r>
+      <w:r>
+        <w:t>)</w:t>
+      </w:r>
     </w:p>
     <w:p>
       <w:pPr>
@@ -3482,6 +3537,7 @@
           <w:i/>
           <w:u w:val="single"/>
         </w:rPr>
+        <w:lastRenderedPageBreak/>
         <w:t>Use Case</w:t>
       </w:r>
       <w:r>
@@ -3541,7 +3597,6 @@
           <w:i/>
           <w:u w:val="single"/>
         </w:rPr>
-        <w:lastRenderedPageBreak/>
         <w:t>Pre Condition</w:t>
       </w:r>
       <w:r>
@@ -3599,16 +3654,22 @@
         <w:t>” functionality</w:t>
       </w:r>
       <w:r>
-        <w:t xml:space="preserve"> from Tasks (left pane, refer </w:t>
-      </w:r>
-      <w:r>
-        <w:t xml:space="preserve">user </w:t>
-      </w:r>
-      <w:r>
-        <w:t>screens</w:t>
-      </w:r>
-      <w:r>
-        <w:t xml:space="preserve"> in Appendix </w:t>
+        <w:t xml:space="preserve"> from Tasks (left pane, </w:t>
+      </w:r>
+      <w:r>
+        <w:t>refer to</w:t>
+      </w:r>
+      <w:r>
+        <w:t xml:space="preserve"> </w:t>
+      </w:r>
+      <w:r>
+        <w:t xml:space="preserve">next chapter section 4.2 </w:t>
+      </w:r>
+      <w:r>
+        <w:t>Visibility (User Screens)</w:t>
+      </w:r>
+      <w:r>
+        <w:t xml:space="preserve"> </w:t>
       </w:r>
       <w:r>
         <w:t>)</w:t>
@@ -3907,7 +3968,16 @@
         <w:t xml:space="preserve"> </w:t>
       </w:r>
       <w:r>
-        <w:t>from Tasks (left pane, refer user screens in Appendix )</w:t>
+        <w:t xml:space="preserve">from Tasks </w:t>
+      </w:r>
+      <w:r>
+        <w:t>(left pane, refer to</w:t>
+      </w:r>
+      <w:r>
+        <w:t xml:space="preserve"> </w:t>
+      </w:r>
+      <w:r>
+        <w:t>next chapter section 4.2 Visibility (User Screens) )</w:t>
       </w:r>
     </w:p>
     <w:p>
@@ -4060,7 +4130,16 @@
         <w:t xml:space="preserve">User selects task </w:t>
       </w:r>
       <w:r>
-        <w:t>from Tasks (left pane, refer user screens in Appendix )</w:t>
+        <w:t xml:space="preserve">from Tasks </w:t>
+      </w:r>
+      <w:r>
+        <w:t>(left pane, refer to</w:t>
+      </w:r>
+      <w:r>
+        <w:t xml:space="preserve"> </w:t>
+      </w:r>
+      <w:r>
+        <w:t>next chapter section 4.2 Visibility (User Screens) )</w:t>
       </w:r>
     </w:p>
     <w:p>
@@ -4206,10 +4285,20 @@
         </w:numPr>
       </w:pPr>
       <w:r>
+        <w:lastRenderedPageBreak/>
         <w:t xml:space="preserve">User selects task </w:t>
       </w:r>
       <w:r>
-        <w:t>from Tasks (left pane, refer user screens in Appendix )</w:t>
+        <w:t xml:space="preserve">from Tasks </w:t>
+      </w:r>
+      <w:r>
+        <w:t>(left pane, refer to</w:t>
+      </w:r>
+      <w:r>
+        <w:t xml:space="preserve"> </w:t>
+      </w:r>
+      <w:r>
+        <w:t>next chapter section 4.2 Visibility (User Screens) )</w:t>
       </w:r>
     </w:p>
     <w:p>
@@ -4443,7 +4532,16 @@
         <w:t xml:space="preserve"> </w:t>
       </w:r>
       <w:r>
-        <w:t>(left pane, refer user screens in Appendix )</w:t>
+        <w:t>(left pane, refer to</w:t>
+      </w:r>
+      <w:r>
+        <w:t xml:space="preserve"> </w:t>
+      </w:r>
+      <w:r>
+        <w:t>next chapter section 4.2 Visibility (User Screens)</w:t>
+      </w:r>
+      <w:r>
+        <w:t>)</w:t>
       </w:r>
     </w:p>
     <w:p>
@@ -4735,7 +4833,13 @@
         <w:t xml:space="preserve"> </w:t>
       </w:r>
       <w:r>
-        <w:t>(left pane, refer user screens in Appendix )</w:t>
+        <w:t>(left pane, refer to</w:t>
+      </w:r>
+      <w:r>
+        <w:t xml:space="preserve"> </w:t>
+      </w:r>
+      <w:r>
+        <w:t>next chapter section 4.2 Visibility (User Screens) )</w:t>
       </w:r>
     </w:p>
     <w:p>
@@ -4790,6 +4894,7 @@
           <w:i/>
           <w:u w:val="single"/>
         </w:rPr>
+        <w:lastRenderedPageBreak/>
         <w:t>Use case</w:t>
       </w:r>
       <w:r>
@@ -4878,7 +4983,6 @@
           <w:i/>
           <w:u w:val="single"/>
         </w:rPr>
-        <w:lastRenderedPageBreak/>
         <w:t>Pre Condition</w:t>
       </w:r>
       <w:r>
@@ -4942,7 +5046,13 @@
         <w:t xml:space="preserve"> </w:t>
       </w:r>
       <w:r>
-        <w:t>(left pane, refer user screens in Appendix )</w:t>
+        <w:t>(left pane, refer to</w:t>
+      </w:r>
+      <w:r>
+        <w:t xml:space="preserve"> </w:t>
+      </w:r>
+      <w:r>
+        <w:t>next chapter section 4.2 Visibility (User Screens) )</w:t>
       </w:r>
     </w:p>
     <w:p>
@@ -5290,7 +5400,16 @@
         <w:t>/Contacts</w:t>
       </w:r>
       <w:r>
-        <w:t xml:space="preserve"> (left pane, refer user screens in Appendix )</w:t>
+        <w:t xml:space="preserve"> </w:t>
+      </w:r>
+      <w:r>
+        <w:t>(left pane, refer to</w:t>
+      </w:r>
+      <w:r>
+        <w:t xml:space="preserve"> </w:t>
+      </w:r>
+      <w:r>
+        <w:t>next chapter section 4.2 Visibility (User Screens) )</w:t>
       </w:r>
     </w:p>
     <w:p>
@@ -5440,6 +5559,7 @@
         </w:numPr>
       </w:pPr>
       <w:r>
+        <w:lastRenderedPageBreak/>
         <w:t xml:space="preserve">User initiates the “Add Company” functionality </w:t>
       </w:r>
       <w:r>
@@ -5452,7 +5572,13 @@
         <w:t xml:space="preserve">/Companies </w:t>
       </w:r>
       <w:r>
-        <w:t>(left pane, refer user screens in Appendix )</w:t>
+        <w:t>(left pane, refer to</w:t>
+      </w:r>
+      <w:r>
+        <w:t xml:space="preserve"> </w:t>
+      </w:r>
+      <w:r>
+        <w:t>next chapter section 4.2 Visibility (User Screens) )</w:t>
       </w:r>
     </w:p>
     <w:p>
@@ -5548,7 +5674,6 @@
           <w:i/>
           <w:u w:val="single"/>
         </w:rPr>
-        <w:lastRenderedPageBreak/>
         <w:t>Alternat</w:t>
       </w:r>
       <w:r>
@@ -5765,7 +5890,13 @@
         <w:t xml:space="preserve">from CRM/Companies </w:t>
       </w:r>
       <w:r>
-        <w:t>(left pane, refer user screens in Appendix )</w:t>
+        <w:t>(left pane, refer to</w:t>
+      </w:r>
+      <w:r>
+        <w:t xml:space="preserve"> </w:t>
+      </w:r>
+      <w:r>
+        <w:t>next chapter section 4.2 Visibility (User Screens) )</w:t>
       </w:r>
     </w:p>
     <w:p>
@@ -5924,7 +6055,13 @@
         <w:t xml:space="preserve">/Activities </w:t>
       </w:r>
       <w:r>
-        <w:t>(left pane, refer user screens in Appendix )</w:t>
+        <w:t>(left pane, refer to</w:t>
+      </w:r>
+      <w:r>
+        <w:t xml:space="preserve"> </w:t>
+      </w:r>
+      <w:r>
+        <w:t>next chapter section 4.2 Visibility (User Screens) )</w:t>
       </w:r>
     </w:p>
     <w:p>
@@ -6035,6 +6172,7 @@
           <w:i/>
           <w:u w:val="single"/>
         </w:rPr>
+        <w:lastRenderedPageBreak/>
         <w:t>Alternat</w:t>
       </w:r>
       <w:r>
@@ -6141,7 +6279,6 @@
           <w:i/>
           <w:u w:val="single"/>
         </w:rPr>
-        <w:lastRenderedPageBreak/>
         <w:t>Pre Condition</w:t>
       </w:r>
       <w:r>
@@ -6196,7 +6333,16 @@
         <w:t xml:space="preserve"> </w:t>
       </w:r>
       <w:r>
-        <w:t>from CRM/Activities (left pane, refer user screens in Appendix )</w:t>
+        <w:t xml:space="preserve">from CRM/Activities </w:t>
+      </w:r>
+      <w:r>
+        <w:t>(left pane, refer to</w:t>
+      </w:r>
+      <w:r>
+        <w:t xml:space="preserve"> </w:t>
+      </w:r>
+      <w:r>
+        <w:t>next chapter section 4.2 Visibility (User Screens) )</w:t>
       </w:r>
     </w:p>
     <w:p>
@@ -6343,7 +6489,16 @@
         <w:t xml:space="preserve"> </w:t>
       </w:r>
       <w:r>
-        <w:t>from CRM/Activities (left pane, refer user screens in Appendix )</w:t>
+        <w:t xml:space="preserve">from CRM/Activities </w:t>
+      </w:r>
+      <w:r>
+        <w:t>(left pane, refer to</w:t>
+      </w:r>
+      <w:r>
+        <w:t xml:space="preserve"> </w:t>
+      </w:r>
+      <w:r>
+        <w:t>next chapter section 4.2 Visibility (User Screens) )</w:t>
       </w:r>
     </w:p>
     <w:p>
@@ -6545,6 +6700,30 @@
       <w:r>
         <w:t>Activity Stream</w:t>
       </w:r>
+      <w:r>
+        <w:t xml:space="preserve"> </w:t>
+      </w:r>
+      <w:r>
+        <w:t>(refer to</w:t>
+      </w:r>
+      <w:r>
+        <w:t xml:space="preserve"> </w:t>
+      </w:r>
+      <w:r>
+        <w:t>next chapter section 4.2 Visibility (</w:t>
+      </w:r>
+      <w:r>
+        <w:t xml:space="preserve"> </w:t>
+      </w:r>
+      <w:r>
+        <w:t>User Screens</w:t>
+      </w:r>
+      <w:r>
+        <w:t xml:space="preserve"> </w:t>
+      </w:r>
+      <w:r>
+        <w:t>) )</w:t>
+      </w:r>
     </w:p>
     <w:p>
       <w:r>
@@ -6652,13 +6831,38 @@
       <w:r>
         <w:t>Request is displayed in Activity Stream</w:t>
       </w:r>
-    </w:p>
-    <w:p>
-      <w:r>
-        <w:rPr>
-          <w:i/>
-          <w:u w:val="single"/>
-        </w:rPr>
+      <w:r>
+        <w:t xml:space="preserve"> </w:t>
+      </w:r>
+      <w:r>
+        <w:t>(refer to</w:t>
+      </w:r>
+      <w:r>
+        <w:t xml:space="preserve"> </w:t>
+      </w:r>
+      <w:r>
+        <w:t>next chapter section 4.2 Visibility (</w:t>
+      </w:r>
+      <w:r>
+        <w:t xml:space="preserve"> </w:t>
+      </w:r>
+      <w:r>
+        <w:t>User Screens</w:t>
+      </w:r>
+      <w:r>
+        <w:t xml:space="preserve"> </w:t>
+      </w:r>
+      <w:r>
+        <w:t>))</w:t>
+      </w:r>
+    </w:p>
+    <w:p>
+      <w:r>
+        <w:rPr>
+          <w:i/>
+          <w:u w:val="single"/>
+        </w:rPr>
+        <w:lastRenderedPageBreak/>
         <w:t>Use Case</w:t>
       </w:r>
       <w:r>
@@ -6769,7 +6973,28 @@
         <w:t xml:space="preserve"> from Tasks</w:t>
       </w:r>
       <w:r>
-        <w:t xml:space="preserve"> (left pane, refer user screens in Appendix )</w:t>
+        <w:t xml:space="preserve"> (</w:t>
+      </w:r>
+      <w:r>
+        <w:t>(left pane, refer to</w:t>
+      </w:r>
+      <w:r>
+        <w:t xml:space="preserve"> </w:t>
+      </w:r>
+      <w:r>
+        <w:t>next chapter section 4.2 Visibility (</w:t>
+      </w:r>
+      <w:r>
+        <w:t xml:space="preserve"> </w:t>
+      </w:r>
+      <w:r>
+        <w:t>User Screens</w:t>
+      </w:r>
+      <w:r>
+        <w:t xml:space="preserve"> </w:t>
+      </w:r>
+      <w:r>
+        <w:t>))</w:t>
       </w:r>
     </w:p>
     <w:p>
@@ -6889,7 +7114,6 @@
         </w:numPr>
       </w:pPr>
       <w:r>
-        <w:lastRenderedPageBreak/>
         <w:t xml:space="preserve">User selects </w:t>
       </w:r>
       <w:r>
@@ -6902,7 +7126,28 @@
         <w:t xml:space="preserve">Calendar </w:t>
       </w:r>
       <w:r>
-        <w:t>(left pane, refer user screens in Appendix )</w:t>
+        <w:t>(left pane, refer to</w:t>
+      </w:r>
+      <w:r>
+        <w:t xml:space="preserve"> </w:t>
+      </w:r>
+      <w:r>
+        <w:t>next chapter section 4.2 Visibility (</w:t>
+      </w:r>
+      <w:r>
+        <w:t xml:space="preserve"> </w:t>
+      </w:r>
+      <w:r>
+        <w:t>User Screens</w:t>
+      </w:r>
+      <w:r>
+        <w:t xml:space="preserve"> </w:t>
+      </w:r>
+      <w:r>
+        <w:t>)</w:t>
+      </w:r>
+      <w:r>
+        <w:t>)</w:t>
       </w:r>
     </w:p>
     <w:p>
@@ -7028,7 +7273,16 @@
         <w:t xml:space="preserve">ontact from CRM/Contacts </w:t>
       </w:r>
       <w:r>
-        <w:t>(left pane, refer user screens in Appendix )</w:t>
+        <w:t>(left pane, refer to</w:t>
+      </w:r>
+      <w:r>
+        <w:t xml:space="preserve"> </w:t>
+      </w:r>
+      <w:r>
+        <w:t>next chapter section 4.2 Visibility ( User Screens )</w:t>
+      </w:r>
+      <w:r>
+        <w:t>)</w:t>
       </w:r>
     </w:p>
     <w:p>
@@ -7151,7 +7405,16 @@
         <w:t xml:space="preserve">User selects a company from CRM/Companies </w:t>
       </w:r>
       <w:r>
-        <w:t>(left pane, refer user screens in Appendix )</w:t>
+        <w:t>(left pane, refer to</w:t>
+      </w:r>
+      <w:r>
+        <w:t xml:space="preserve"> </w:t>
+      </w:r>
+      <w:r>
+        <w:t>next chapter section 4.2 Visibility ( User Screens )</w:t>
+      </w:r>
+      <w:r>
+        <w:t>)</w:t>
       </w:r>
     </w:p>
     <w:p>
@@ -7273,9 +7536,23 @@
       <w:r>
         <w:t xml:space="preserve">User selects an activity from CRM/Activities </w:t>
       </w:r>
-      <w:r>
-        <w:t>(left pane, refer user screens in Appendix )</w:t>
-      </w:r>
+      <w:bookmarkStart w:id="0" w:name="_GoBack"/>
+      <w:r>
+        <w:t>(</w:t>
+      </w:r>
+      <w:r>
+        <w:t xml:space="preserve"> </w:t>
+      </w:r>
+      <w:r>
+        <w:t>left pane, refer to</w:t>
+      </w:r>
+      <w:r>
+        <w:t xml:space="preserve"> next chapters section “User Screens” </w:t>
+      </w:r>
+      <w:r>
+        <w:t>)</w:t>
+      </w:r>
+      <w:bookmarkEnd w:id="0"/>
     </w:p>
     <w:p>
       <w:pPr>
@@ -7286,6 +7563,7 @@
         </w:numPr>
       </w:pPr>
       <w:r>
+        <w:lastRenderedPageBreak/>
         <w:t>System displays the activity information</w:t>
       </w:r>
     </w:p>
@@ -7441,7 +7719,6 @@
         <w:rPr>
           <w:noProof/>
         </w:rPr>
-        <w:lastRenderedPageBreak/>
         <w:drawing>
           <wp:inline distT="0" distB="0" distL="0" distR="0" wp14:anchorId="1AFCD040" wp14:editId="6FCDFAA5">
             <wp:extent cx="4095750" cy="3140511"/>
@@ -7562,6 +7839,7 @@
         <w:rPr>
           <w:noProof/>
         </w:rPr>
+        <w:lastRenderedPageBreak/>
         <w:drawing>
           <wp:inline distT="0" distB="0" distL="0" distR="0">
             <wp:extent cx="4343400" cy="3449782"/>
@@ -7710,6 +7988,7 @@
         <w:rPr>
           <w:noProof/>
         </w:rPr>
+        <w:lastRenderedPageBreak/>
         <w:drawing>
           <wp:inline distT="0" distB="0" distL="0" distR="0">
             <wp:extent cx="4543425" cy="3550683"/>
@@ -7794,7 +8073,6 @@
         <w:rPr>
           <w:noProof/>
         </w:rPr>
-        <w:lastRenderedPageBreak/>
         <w:drawing>
           <wp:inline distT="0" distB="0" distL="0" distR="0">
             <wp:extent cx="4667250" cy="3699559"/>
@@ -7880,6 +8158,7 @@
         <w:rPr>
           <w:noProof/>
         </w:rPr>
+        <w:lastRenderedPageBreak/>
         <w:drawing>
           <wp:inline distT="0" distB="0" distL="0" distR="0">
             <wp:extent cx="4629150" cy="3596381"/>
@@ -7965,7 +8244,6 @@
         <w:rPr>
           <w:noProof/>
         </w:rPr>
-        <w:lastRenderedPageBreak/>
         <w:drawing>
           <wp:inline distT="0" distB="0" distL="0" distR="0">
             <wp:extent cx="4705815" cy="3657600"/>
@@ -8047,6 +8325,7 @@
         <w:rPr>
           <w:noProof/>
         </w:rPr>
+        <w:lastRenderedPageBreak/>
         <w:drawing>
           <wp:inline distT="0" distB="0" distL="0" distR="0">
             <wp:extent cx="5029200" cy="3957797"/>
@@ -11415,7 +11694,7 @@
 </file>
 
 <file path=customXml/itemProps1.xml><?xml version="1.0" encoding="utf-8"?>
-<ds:datastoreItem xmlns:ds="http://schemas.openxmlformats.org/officeDocument/2006/customXml" ds:itemID="{8D0EB62C-0D98-4CF1-8D61-BF343994AB51}">
+<ds:datastoreItem xmlns:ds="http://schemas.openxmlformats.org/officeDocument/2006/customXml" ds:itemID="{4C0CF66B-7BDA-4B32-B756-888932CF7522}">
   <ds:schemaRefs>
     <ds:schemaRef ds:uri="http://schemas.openxmlformats.org/officeDocument/2006/bibliography"/>
   </ds:schemaRefs>

</xml_diff>